<commit_message>
Swinging door, still need to tweak
</commit_message>
<xml_diff>
--- a/Reference List.docx
+++ b/Reference List.docx
@@ -6,7 +6,7 @@
       <w:r>
         <w:t xml:space="preserve">Adding a health bar </w:t>
       </w:r>
-      <w:hyperlink r:id="rId4" w:history="1">
+      <w:hyperlink r:id="rId4" w:anchor="kpvalbx=_a-KxX-7vPM-R4-EPpfesoAU17" w:history="1">
         <w:r>
           <w:rPr>
             <w:rStyle w:val="Hyperlink"/>
@@ -24,10 +24,34 @@
       <w:r>
         <w:br/>
       </w:r>
+      <w:hyperlink r:id="rId5" w:history="1">
+        <w:r>
+          <w:rPr>
+            <w:rStyle w:val="Hyperlink"/>
+          </w:rPr>
+          <w:t>https://www.youtube.com/channel/UCz-eYJAUgSE-mqzKtit7m9g</w:t>
+        </w:r>
+      </w:hyperlink>
       <w:r>
-        <w:t>https://www.youtube.com/channel/UCz-eYJAUgSE-mqzKtit7m9g</w:t>
+        <w:br/>
       </w:r>
+      <w:r>
+        <w:br/>
+        <w:t>Door interaction</w:t>
+      </w:r>
+      <w:r>
+        <w:br/>
+      </w:r>
+      <w:hyperlink r:id="rId6" w:history="1">
+        <w:r>
+          <w:rPr>
+            <w:rStyle w:val="Hyperlink"/>
+          </w:rPr>
+          <w:t>https://www.youtube.com/watch?v=OUnlmKj8Wcw&amp;ab_channel=RyanLaleyGames</w:t>
+        </w:r>
+      </w:hyperlink>
     </w:p>
+    <w:p/>
     <w:sectPr>
       <w:pgSz w:w="12240" w:h="15840"/>
       <w:pgMar w:top="1440" w:right="1440" w:bottom="1440" w:left="1440" w:header="720" w:footer="720" w:gutter="0"/>

</xml_diff>